<commit_message>
Mais dados da grade curricular
</commit_message>
<xml_diff>
--- a/rascunho/rascunho de todos os textos do site.docx
+++ b/rascunho/rascunho de todos os textos do site.docx
@@ -175,31 +175,699 @@
           <w:rFonts w:hint="default"/>
           <w:lang w:val="pt-BR"/>
         </w:rPr>
-        <w:t>Se desejar entrar em contato conosco, por favor nos envie uma mensagem nos seguintes endereços.</w:t>
-      </w:r>
-    </w:p>
-    <w:p>
-      <w:pPr>
-        <w:rPr>
-          <w:rFonts w:hint="default"/>
-          <w:lang w:val="pt-BR"/>
-        </w:rPr>
-      </w:pPr>
-    </w:p>
-    <w:p>
-      <w:pPr>
-        <w:rPr>
-          <w:rFonts w:hint="default"/>
-          <w:lang w:val="pt-BR"/>
-        </w:rPr>
-      </w:pPr>
-      <w:r>
-        <w:rPr>
-          <w:rFonts w:hint="default"/>
-          <w:lang w:val="pt-BR"/>
-        </w:rPr>
-        <w:t>Recomendamos olhar algumas plataformas com LIBRAS de alta quallidade para treinar capacidade de visualização, bem como movimentos.</w:t>
-      </w:r>
+        <w:t>Se desejar entrar em contato conosco, por favor nos envie uma mensagem nos seguintes endereços:</w:t>
+      </w:r>
+    </w:p>
+    <w:p>
+      <w:pPr>
+        <w:rPr>
+          <w:rFonts w:hint="default"/>
+          <w:lang w:val="pt-BR"/>
+        </w:rPr>
+      </w:pPr>
+    </w:p>
+    <w:p>
+      <w:pPr>
+        <w:rPr>
+          <w:rFonts w:hint="default"/>
+          <w:lang w:val="pt-BR"/>
+        </w:rPr>
+      </w:pPr>
+      <w:r>
+        <w:rPr>
+          <w:rFonts w:hint="default"/>
+          <w:lang w:val="pt-BR"/>
+        </w:rPr>
+        <w:t xml:space="preserve">Recomendamos olhar algumas plataformas com LIBRAS de alta quallidade para treinar capacidade de visualização, bem como movimentos. </w:t>
+      </w:r>
+    </w:p>
+    <w:p>
+      <w:pPr>
+        <w:rPr>
+          <w:rFonts w:hint="default"/>
+          <w:lang w:val="pt-BR"/>
+        </w:rPr>
+      </w:pPr>
+    </w:p>
+    <w:p>
+      <w:pPr>
+        <w:rPr>
+          <w:rFonts w:hint="default"/>
+          <w:lang w:val="pt-BR"/>
+        </w:rPr>
+      </w:pPr>
+      <w:r>
+        <w:rPr>
+          <w:rFonts w:hint="default"/>
+          <w:lang w:val="pt-BR"/>
+        </w:rPr>
+        <w:t>TV justiça, Rede Minas, contexto escolar e jornal, Site jw.org/bzs</w:t>
+      </w:r>
+    </w:p>
+    <w:p>
+      <w:pPr>
+        <w:rPr>
+          <w:rFonts w:hint="default"/>
+          <w:lang w:val="pt-BR"/>
+        </w:rPr>
+      </w:pPr>
+    </w:p>
+    <w:p>
+      <w:pPr>
+        <w:rPr>
+          <w:rFonts w:hint="default"/>
+          <w:lang w:val="pt-BR"/>
+        </w:rPr>
+      </w:pPr>
+    </w:p>
+    <w:p>
+      <w:pPr>
+        <w:rPr>
+          <w:rFonts w:hint="default"/>
+          <w:lang w:val="pt-BR"/>
+        </w:rPr>
+      </w:pPr>
+    </w:p>
+    <w:p>
+      <w:pPr>
+        <w:rPr>
+          <w:rFonts w:hint="default"/>
+          <w:lang w:val="pt-BR"/>
+        </w:rPr>
+      </w:pPr>
+      <w:r>
+        <w:rPr>
+          <w:rFonts w:hint="default"/>
+          <w:lang w:val="pt-BR"/>
+        </w:rPr>
+        <w:t>Nosso curso foi dividido da seguinte forma:</w:t>
+      </w:r>
+    </w:p>
+    <w:p>
+      <w:pPr>
+        <w:rPr>
+          <w:rFonts w:hint="default"/>
+          <w:lang w:val="pt-BR"/>
+        </w:rPr>
+      </w:pPr>
+    </w:p>
+    <w:p>
+      <w:pPr>
+        <w:rPr>
+          <w:rFonts w:hint="default"/>
+          <w:lang w:val="pt-BR"/>
+        </w:rPr>
+      </w:pPr>
+      <w:r>
+        <w:rPr>
+          <w:rFonts w:hint="default"/>
+          <w:lang w:val="pt-BR"/>
+        </w:rPr>
+        <w:t>A divisão do idioma LIBRAS (Língua Brasileira de Sinais) em níveis básico, intermediário e avançado é uma forma comum de estruturar o aprendizado e ensino da língua. Cada nível corresponde a uma proficiência diferente na língua de sinais, que abrange desde a compreensão e produção de sinais simples até a capacidade de usar LIBRAS de forma fluente e complexa.</w:t>
+      </w:r>
+    </w:p>
+    <w:p>
+      <w:pPr>
+        <w:rPr>
+          <w:rFonts w:hint="default"/>
+          <w:lang w:val="pt-BR"/>
+        </w:rPr>
+      </w:pPr>
+    </w:p>
+    <w:p>
+      <w:pPr>
+        <w:rPr>
+          <w:rFonts w:hint="default"/>
+          <w:lang w:val="pt-BR"/>
+        </w:rPr>
+      </w:pPr>
+      <w:r>
+        <w:rPr>
+          <w:rFonts w:hint="default"/>
+          <w:lang w:val="pt-BR"/>
+        </w:rPr>
+        <w:t>Nível Básico</w:t>
+      </w:r>
+    </w:p>
+    <w:p>
+      <w:pPr>
+        <w:rPr>
+          <w:rFonts w:hint="default"/>
+          <w:lang w:val="pt-BR"/>
+        </w:rPr>
+      </w:pPr>
+    </w:p>
+    <w:p>
+      <w:pPr>
+        <w:rPr>
+          <w:rFonts w:hint="default"/>
+          <w:lang w:val="pt-BR"/>
+        </w:rPr>
+      </w:pPr>
+      <w:r>
+        <w:rPr>
+          <w:rFonts w:hint="default"/>
+          <w:lang w:val="pt-BR"/>
+        </w:rPr>
+        <w:t>Objetivos e Competências:</w:t>
+      </w:r>
+    </w:p>
+    <w:p>
+      <w:pPr>
+        <w:rPr>
+          <w:rFonts w:hint="default"/>
+          <w:lang w:val="pt-BR"/>
+        </w:rPr>
+      </w:pPr>
+      <w:r>
+        <w:rPr>
+          <w:rFonts w:hint="default"/>
+          <w:lang w:val="pt-BR"/>
+        </w:rPr>
+        <w:t>- Conhecimento de Sinais Fundamentais: Aprender e utilizar sinais básicos do vocabulário, como saudações, números, cores, e palavras do dia a dia.</w:t>
+      </w:r>
+    </w:p>
+    <w:p>
+      <w:pPr>
+        <w:rPr>
+          <w:rFonts w:hint="default"/>
+          <w:lang w:val="pt-BR"/>
+        </w:rPr>
+      </w:pPr>
+      <w:r>
+        <w:rPr>
+          <w:rFonts w:hint="default"/>
+          <w:lang w:val="pt-BR"/>
+        </w:rPr>
+        <w:t>- Estrutura de Frases Simples: Formação de frases simples e perguntas básicas.</w:t>
+      </w:r>
+    </w:p>
+    <w:p>
+      <w:pPr>
+        <w:rPr>
+          <w:rFonts w:hint="default"/>
+          <w:lang w:val="pt-BR"/>
+        </w:rPr>
+      </w:pPr>
+      <w:r>
+        <w:rPr>
+          <w:rFonts w:hint="default"/>
+          <w:lang w:val="pt-BR"/>
+        </w:rPr>
+        <w:t>- Compreensão de Contextos Simples: Capacidade de entender e se comunicar em situações cotidianas e ambientes familiares.</w:t>
+      </w:r>
+    </w:p>
+    <w:p>
+      <w:pPr>
+        <w:rPr>
+          <w:rFonts w:hint="default"/>
+          <w:lang w:val="pt-BR"/>
+        </w:rPr>
+      </w:pPr>
+      <w:r>
+        <w:rPr>
+          <w:rFonts w:hint="default"/>
+          <w:lang w:val="pt-BR"/>
+        </w:rPr>
+        <w:t>- Introdução à Gramática de LIBRAS: Conhecimento inicial das regras gramaticais e sintáticas básicas, como a ordem das palavras em frases e a concordância de sinais.</w:t>
+      </w:r>
+    </w:p>
+    <w:p>
+      <w:pPr>
+        <w:rPr>
+          <w:rFonts w:hint="default"/>
+          <w:lang w:val="pt-BR"/>
+        </w:rPr>
+      </w:pPr>
+    </w:p>
+    <w:p>
+      <w:pPr>
+        <w:rPr>
+          <w:rFonts w:hint="default"/>
+          <w:lang w:val="pt-BR"/>
+        </w:rPr>
+      </w:pPr>
+      <w:r>
+        <w:rPr>
+          <w:rFonts w:hint="default"/>
+          <w:lang w:val="pt-BR"/>
+        </w:rPr>
+        <w:t>Exemplos de Conteúdo:</w:t>
+      </w:r>
+    </w:p>
+    <w:p>
+      <w:pPr>
+        <w:rPr>
+          <w:rFonts w:hint="default"/>
+          <w:lang w:val="pt-BR"/>
+        </w:rPr>
+      </w:pPr>
+      <w:r>
+        <w:rPr>
+          <w:rFonts w:hint="default"/>
+          <w:lang w:val="pt-BR"/>
+        </w:rPr>
+        <w:t>- Cumprimentos e apresentações</w:t>
+      </w:r>
+    </w:p>
+    <w:p>
+      <w:pPr>
+        <w:rPr>
+          <w:rFonts w:hint="default"/>
+          <w:lang w:val="pt-BR"/>
+        </w:rPr>
+      </w:pPr>
+      <w:r>
+        <w:rPr>
+          <w:rFonts w:hint="default"/>
+          <w:lang w:val="pt-BR"/>
+        </w:rPr>
+        <w:t>- Vocabulário relacionado a pessoas e lugares</w:t>
+      </w:r>
+    </w:p>
+    <w:p>
+      <w:pPr>
+        <w:rPr>
+          <w:rFonts w:hint="default"/>
+          <w:lang w:val="pt-BR"/>
+        </w:rPr>
+      </w:pPr>
+      <w:r>
+        <w:rPr>
+          <w:rFonts w:hint="default"/>
+          <w:lang w:val="pt-BR"/>
+        </w:rPr>
+        <w:t>- Perguntas e respostas simples</w:t>
+      </w:r>
+    </w:p>
+    <w:p>
+      <w:pPr>
+        <w:rPr>
+          <w:rFonts w:hint="default"/>
+          <w:lang w:val="pt-BR"/>
+        </w:rPr>
+      </w:pPr>
+      <w:r>
+        <w:rPr>
+          <w:rFonts w:hint="default"/>
+          <w:lang w:val="pt-BR"/>
+        </w:rPr>
+        <w:t>- Estruturas de frases básicas (como “Eu sou [nome]”)</w:t>
+      </w:r>
+    </w:p>
+    <w:p>
+      <w:pPr>
+        <w:rPr>
+          <w:rFonts w:hint="default"/>
+          <w:lang w:val="pt-BR"/>
+        </w:rPr>
+      </w:pPr>
+    </w:p>
+    <w:p>
+      <w:pPr>
+        <w:rPr>
+          <w:rFonts w:hint="default"/>
+          <w:lang w:val="pt-BR"/>
+        </w:rPr>
+      </w:pPr>
+      <w:r>
+        <w:rPr>
+          <w:rFonts w:hint="default"/>
+          <w:lang w:val="pt-BR"/>
+        </w:rPr>
+        <w:t>Nível Intermediário</w:t>
+      </w:r>
+    </w:p>
+    <w:p>
+      <w:pPr>
+        <w:rPr>
+          <w:rFonts w:hint="default"/>
+          <w:lang w:val="pt-BR"/>
+        </w:rPr>
+      </w:pPr>
+    </w:p>
+    <w:p>
+      <w:pPr>
+        <w:rPr>
+          <w:rFonts w:hint="default"/>
+          <w:lang w:val="pt-BR"/>
+        </w:rPr>
+      </w:pPr>
+      <w:r>
+        <w:rPr>
+          <w:rFonts w:hint="default"/>
+          <w:lang w:val="pt-BR"/>
+        </w:rPr>
+        <w:t>Objetivos e Competências:</w:t>
+      </w:r>
+    </w:p>
+    <w:p>
+      <w:pPr>
+        <w:rPr>
+          <w:rFonts w:hint="default"/>
+          <w:lang w:val="pt-BR"/>
+        </w:rPr>
+      </w:pPr>
+      <w:r>
+        <w:rPr>
+          <w:rFonts w:hint="default"/>
+          <w:lang w:val="pt-BR"/>
+        </w:rPr>
+        <w:t>- Expansão do Vocabulário: Aprender sinais mais complexos e específicos relacionados a diversas áreas, como trabalho, saúde e lazer.</w:t>
+      </w:r>
+    </w:p>
+    <w:p>
+      <w:pPr>
+        <w:rPr>
+          <w:rFonts w:hint="default"/>
+          <w:lang w:val="pt-BR"/>
+        </w:rPr>
+      </w:pPr>
+      <w:r>
+        <w:rPr>
+          <w:rFonts w:hint="default"/>
+          <w:lang w:val="pt-BR"/>
+        </w:rPr>
+        <w:t>- Compreensão e Produção de Frases Complexas: Formação de frases mais elaboradas, incluindo uso de tempo e aspectos, e a capacidade de expressar ideias mais complexas.</w:t>
+      </w:r>
+    </w:p>
+    <w:p>
+      <w:pPr>
+        <w:rPr>
+          <w:rFonts w:hint="default"/>
+          <w:lang w:val="pt-BR"/>
+        </w:rPr>
+      </w:pPr>
+      <w:r>
+        <w:rPr>
+          <w:rFonts w:hint="default"/>
+          <w:lang w:val="pt-BR"/>
+        </w:rPr>
+        <w:t>- Interação em Contextos Diversos: Habilidade para interagir em uma variedade de contextos e situações, tanto pessoais quanto profissionais.</w:t>
+      </w:r>
+    </w:p>
+    <w:p>
+      <w:pPr>
+        <w:rPr>
+          <w:rFonts w:hint="default"/>
+          <w:lang w:val="pt-BR"/>
+        </w:rPr>
+      </w:pPr>
+      <w:r>
+        <w:rPr>
+          <w:rFonts w:hint="default"/>
+          <w:lang w:val="pt-BR"/>
+        </w:rPr>
+        <w:t>- Uso de Estratégias de Comunicação: Aplicação de estratégias para esclarecer ou confirmar informações e lidar com mal-entendidos.</w:t>
+      </w:r>
+    </w:p>
+    <w:p>
+      <w:pPr>
+        <w:rPr>
+          <w:rFonts w:hint="default"/>
+          <w:lang w:val="pt-BR"/>
+        </w:rPr>
+      </w:pPr>
+    </w:p>
+    <w:p>
+      <w:pPr>
+        <w:rPr>
+          <w:rFonts w:hint="default"/>
+          <w:lang w:val="pt-BR"/>
+        </w:rPr>
+      </w:pPr>
+      <w:r>
+        <w:rPr>
+          <w:rFonts w:hint="default"/>
+          <w:lang w:val="pt-BR"/>
+        </w:rPr>
+        <w:t>Exemplos de Conteúdo:</w:t>
+      </w:r>
+    </w:p>
+    <w:p>
+      <w:pPr>
+        <w:rPr>
+          <w:rFonts w:hint="default"/>
+          <w:lang w:val="pt-BR"/>
+        </w:rPr>
+      </w:pPr>
+      <w:r>
+        <w:rPr>
+          <w:rFonts w:hint="default"/>
+          <w:lang w:val="pt-BR"/>
+        </w:rPr>
+        <w:t>- Conversas sobre temas variados (como hobbies, profissão, eventos atuais)</w:t>
+      </w:r>
+    </w:p>
+    <w:p>
+      <w:pPr>
+        <w:rPr>
+          <w:rFonts w:hint="default"/>
+          <w:lang w:val="pt-BR"/>
+        </w:rPr>
+      </w:pPr>
+      <w:r>
+        <w:rPr>
+          <w:rFonts w:hint="default"/>
+          <w:lang w:val="pt-BR"/>
+        </w:rPr>
+        <w:t>- Uso de frases compostas e complexas</w:t>
+      </w:r>
+    </w:p>
+    <w:p>
+      <w:pPr>
+        <w:rPr>
+          <w:rFonts w:hint="default"/>
+          <w:lang w:val="pt-BR"/>
+        </w:rPr>
+      </w:pPr>
+      <w:r>
+        <w:rPr>
+          <w:rFonts w:hint="default"/>
+          <w:lang w:val="pt-BR"/>
+        </w:rPr>
+        <w:t>- Introdução a variações regionais e dialetos dentro de LIBRAS</w:t>
+      </w:r>
+    </w:p>
+    <w:p>
+      <w:pPr>
+        <w:rPr>
+          <w:rFonts w:hint="default"/>
+          <w:lang w:val="pt-BR"/>
+        </w:rPr>
+      </w:pPr>
+      <w:r>
+        <w:rPr>
+          <w:rFonts w:hint="default"/>
+          <w:lang w:val="pt-BR"/>
+        </w:rPr>
+        <w:t>- Práticas de interpretação e tradução simples</w:t>
+      </w:r>
+    </w:p>
+    <w:p>
+      <w:pPr>
+        <w:rPr>
+          <w:rFonts w:hint="default"/>
+          <w:lang w:val="pt-BR"/>
+        </w:rPr>
+      </w:pPr>
+    </w:p>
+    <w:p>
+      <w:pPr>
+        <w:rPr>
+          <w:rFonts w:hint="default"/>
+          <w:lang w:val="pt-BR"/>
+        </w:rPr>
+      </w:pPr>
+      <w:r>
+        <w:rPr>
+          <w:rFonts w:hint="default"/>
+          <w:lang w:val="pt-BR"/>
+        </w:rPr>
+        <w:t xml:space="preserve"> Nível Avançado</w:t>
+      </w:r>
+    </w:p>
+    <w:p>
+      <w:pPr>
+        <w:rPr>
+          <w:rFonts w:hint="default"/>
+          <w:lang w:val="pt-BR"/>
+        </w:rPr>
+      </w:pPr>
+    </w:p>
+    <w:p>
+      <w:pPr>
+        <w:rPr>
+          <w:rFonts w:hint="default"/>
+          <w:lang w:val="pt-BR"/>
+        </w:rPr>
+      </w:pPr>
+      <w:r>
+        <w:rPr>
+          <w:rFonts w:hint="default"/>
+          <w:lang w:val="pt-BR"/>
+        </w:rPr>
+        <w:t>Objetivos e Competências:</w:t>
+      </w:r>
+    </w:p>
+    <w:p>
+      <w:pPr>
+        <w:rPr>
+          <w:rFonts w:hint="default"/>
+          <w:lang w:val="pt-BR"/>
+        </w:rPr>
+      </w:pPr>
+      <w:r>
+        <w:rPr>
+          <w:rFonts w:hint="default"/>
+          <w:lang w:val="pt-BR"/>
+        </w:rPr>
+        <w:t>- Fluência e Naturalidade: Capacidade de usar LIBRAS de maneira fluente e natural em contextos variados e complexos.</w:t>
+      </w:r>
+    </w:p>
+    <w:p>
+      <w:pPr>
+        <w:rPr>
+          <w:rFonts w:hint="default"/>
+          <w:lang w:val="pt-BR"/>
+        </w:rPr>
+      </w:pPr>
+      <w:r>
+        <w:rPr>
+          <w:rFonts w:hint="default"/>
+          <w:lang w:val="pt-BR"/>
+        </w:rPr>
+        <w:t>- Uso de Linguagem Especializada: Conhecimento e uso de sinais especializados e técnicos em áreas como direito, medicina, e educação.</w:t>
+      </w:r>
+    </w:p>
+    <w:p>
+      <w:pPr>
+        <w:rPr>
+          <w:rFonts w:hint="default"/>
+          <w:lang w:val="pt-BR"/>
+        </w:rPr>
+      </w:pPr>
+      <w:r>
+        <w:rPr>
+          <w:rFonts w:hint="default"/>
+          <w:lang w:val="pt-BR"/>
+        </w:rPr>
+        <w:t>- Compreensão Profunda da Gramática: Domínio das regras gramaticais avançadas, como a utilização de classificadores, concordância, e estruturas complexas.</w:t>
+      </w:r>
+    </w:p>
+    <w:p>
+      <w:pPr>
+        <w:rPr>
+          <w:rFonts w:hint="default"/>
+          <w:lang w:val="pt-BR"/>
+        </w:rPr>
+      </w:pPr>
+      <w:r>
+        <w:rPr>
+          <w:rFonts w:hint="default"/>
+          <w:lang w:val="pt-BR"/>
+        </w:rPr>
+        <w:t>- Habilidade de Interpretação e Tradução: Capacidade de interpretar e traduzir entre LIBRAS e outras línguas, incluindo o português, de forma precisa e eficaz.</w:t>
+      </w:r>
+    </w:p>
+    <w:p>
+      <w:pPr>
+        <w:rPr>
+          <w:rFonts w:hint="default"/>
+          <w:lang w:val="pt-BR"/>
+        </w:rPr>
+      </w:pPr>
+    </w:p>
+    <w:p>
+      <w:pPr>
+        <w:rPr>
+          <w:rFonts w:hint="default"/>
+          <w:lang w:val="pt-BR"/>
+        </w:rPr>
+      </w:pPr>
+      <w:r>
+        <w:rPr>
+          <w:rFonts w:hint="default"/>
+          <w:lang w:val="pt-BR"/>
+        </w:rPr>
+        <w:t>Exemplos de Conteúdo:</w:t>
+      </w:r>
+    </w:p>
+    <w:p>
+      <w:pPr>
+        <w:rPr>
+          <w:rFonts w:hint="default"/>
+          <w:lang w:val="pt-BR"/>
+        </w:rPr>
+      </w:pPr>
+      <w:r>
+        <w:rPr>
+          <w:rFonts w:hint="default"/>
+          <w:lang w:val="pt-BR"/>
+        </w:rPr>
+        <w:t>- Discussões sobre temas abstratos e técnicos</w:t>
+      </w:r>
+    </w:p>
+    <w:p>
+      <w:pPr>
+        <w:rPr>
+          <w:rFonts w:hint="default"/>
+          <w:lang w:val="pt-BR"/>
+        </w:rPr>
+      </w:pPr>
+      <w:r>
+        <w:rPr>
+          <w:rFonts w:hint="default"/>
+          <w:lang w:val="pt-BR"/>
+        </w:rPr>
+        <w:t>- Participação em debates e apresentações formais</w:t>
+      </w:r>
+    </w:p>
+    <w:p>
+      <w:pPr>
+        <w:rPr>
+          <w:rFonts w:hint="default"/>
+          <w:lang w:val="pt-BR"/>
+        </w:rPr>
+      </w:pPr>
+      <w:r>
+        <w:rPr>
+          <w:rFonts w:hint="default"/>
+          <w:lang w:val="pt-BR"/>
+        </w:rPr>
+        <w:t>- Tradução e interpretação de textos e discursos complexos</w:t>
+      </w:r>
+    </w:p>
+    <w:p>
+      <w:pPr>
+        <w:rPr>
+          <w:rFonts w:hint="default"/>
+          <w:lang w:val="pt-BR"/>
+        </w:rPr>
+      </w:pPr>
+      <w:r>
+        <w:rPr>
+          <w:rFonts w:hint="default"/>
+          <w:lang w:val="pt-BR"/>
+        </w:rPr>
+        <w:t>- Análise de aspectos culturais e linguísticos mais profundos da comunidade surda</w:t>
+      </w:r>
+    </w:p>
+    <w:p>
+      <w:pPr>
+        <w:rPr>
+          <w:rFonts w:hint="default"/>
+          <w:lang w:val="pt-BR"/>
+        </w:rPr>
+      </w:pPr>
+    </w:p>
+    <w:p>
+      <w:pPr>
+        <w:rPr>
+          <w:rFonts w:hint="default"/>
+          <w:lang w:val="pt-BR"/>
+        </w:rPr>
+      </w:pPr>
       <w:bookmarkStart w:id="0" w:name="_GoBack"/>
       <w:bookmarkEnd w:id="0"/>
       <w:r>
@@ -207,7 +875,53 @@
           <w:rFonts w:hint="default"/>
           <w:lang w:val="pt-BR"/>
         </w:rPr>
-        <w:t xml:space="preserve"> </w:t>
+        <w:t>Considerações Adicionais</w:t>
+      </w:r>
+    </w:p>
+    <w:p>
+      <w:pPr>
+        <w:rPr>
+          <w:rFonts w:hint="default"/>
+          <w:lang w:val="pt-BR"/>
+        </w:rPr>
+      </w:pPr>
+    </w:p>
+    <w:p>
+      <w:pPr>
+        <w:rPr>
+          <w:rFonts w:hint="default"/>
+          <w:lang w:val="pt-BR"/>
+        </w:rPr>
+      </w:pPr>
+      <w:r>
+        <w:rPr>
+          <w:rFonts w:hint="default"/>
+          <w:lang w:val="pt-BR"/>
+        </w:rPr>
+        <w:t>Os critérios para cada nível podem variar dependendo da instituição ou do programa de ensino. Algumas abordagens podem usar testes de proficiência, observações práticas, ou certificações para avaliar a competência dos alunos em LIBRAS.</w:t>
+      </w:r>
+    </w:p>
+    <w:p>
+      <w:pPr>
+        <w:rPr>
+          <w:rFonts w:hint="default"/>
+          <w:lang w:val="pt-BR"/>
+        </w:rPr>
+      </w:pPr>
+    </w:p>
+    <w:p>
+      <w:pPr>
+        <w:rPr>
+          <w:rFonts w:hint="default"/>
+          <w:lang w:val="pt-BR"/>
+        </w:rPr>
+      </w:pPr>
+      <w:r>
+        <w:rPr>
+          <w:rFonts w:hint="default"/>
+          <w:lang w:val="pt-BR"/>
+        </w:rPr>
+        <w:t>Esses níveis ajudam a estruturar o aprendizado de LIBRAS e proporcionam uma base para que os estudantes desenvolvam suas habilidades na língua de sinais de maneira gradual e eficaz.</w:t>
       </w:r>
     </w:p>
     <w:p>
@@ -382,7 +1096,7 @@
     <w:lsdException w:unhideWhenUsed="0" w:uiPriority="0" w:semiHidden="0" w:name="HTML Sample"/>
     <w:lsdException w:unhideWhenUsed="0" w:uiPriority="0" w:semiHidden="0" w:name="HTML Typewriter"/>
     <w:lsdException w:unhideWhenUsed="0" w:uiPriority="0" w:semiHidden="0" w:name="HTML Variable"/>
-    <w:lsdException w:unhideWhenUsed="0" w:uiPriority="0" w:name="Normal Table"/>
+    <w:lsdException w:qFormat="1" w:unhideWhenUsed="0" w:uiPriority="0" w:name="Normal Table"/>
     <w:lsdException w:unhideWhenUsed="0" w:uiPriority="0" w:semiHidden="0" w:name="annotation subject"/>
     <w:lsdException w:unhideWhenUsed="0" w:uiPriority="0" w:semiHidden="0" w:name="Table Simple 1"/>
     <w:lsdException w:unhideWhenUsed="0" w:uiPriority="0" w:semiHidden="0" w:name="Table Simple 2"/>
@@ -447,6 +1161,7 @@
   <w:style w:type="table" w:default="1" w:styleId="3">
     <w:name w:val="Normal Table"/>
     <w:semiHidden/>
+    <w:qFormat/>
     <w:uiPriority w:val="0"/>
     <w:tblPr>
       <w:tblCellMar>

</xml_diff>

<commit_message>
Adicionado conexão entre as páginas
</commit_message>
<xml_diff>
--- a/rascunho/rascunho de todos os textos do site.docx
+++ b/rascunho/rascunho de todos os textos do site.docx
@@ -29,12 +29,16 @@
       <w:pPr>
         <w:rPr>
           <w:rFonts w:hint="default"/>
-          <w:lang w:val="pt-BR"/>
-        </w:rPr>
-      </w:pPr>
-      <w:r>
-        <w:rPr>
-          <w:rFonts w:hint="default"/>
+          <w:b/>
+          <w:bCs/>
+          <w:lang w:val="pt-BR"/>
+        </w:rPr>
+      </w:pPr>
+      <w:r>
+        <w:rPr>
+          <w:rFonts w:hint="default"/>
+          <w:b/>
+          <w:bCs/>
           <w:lang w:val="pt-BR"/>
         </w:rPr>
         <w:t>Qual é o nosso objetivo?</w:t>
@@ -190,12 +194,16 @@
       <w:pPr>
         <w:rPr>
           <w:rFonts w:hint="default"/>
-          <w:lang w:val="pt-BR"/>
-        </w:rPr>
-      </w:pPr>
-      <w:r>
-        <w:rPr>
-          <w:rFonts w:hint="default"/>
+          <w:b/>
+          <w:bCs/>
+          <w:lang w:val="pt-BR"/>
+        </w:rPr>
+      </w:pPr>
+      <w:r>
+        <w:rPr>
+          <w:rFonts w:hint="default"/>
+          <w:b/>
+          <w:bCs/>
           <w:lang w:val="pt-BR"/>
         </w:rPr>
         <w:t xml:space="preserve">Recomendamos olhar algumas plataformas com LIBRAS de alta quallidade para treinar capacidade de visualização, bem como movimentos. </w:t>
@@ -239,25 +247,36 @@
           <w:lang w:val="pt-BR"/>
         </w:rPr>
       </w:pPr>
-    </w:p>
-    <w:p>
-      <w:pPr>
-        <w:rPr>
-          <w:rFonts w:hint="default"/>
-          <w:lang w:val="pt-BR"/>
-        </w:rPr>
-      </w:pPr>
-    </w:p>
-    <w:p>
-      <w:pPr>
-        <w:rPr>
-          <w:rFonts w:hint="default"/>
-          <w:lang w:val="pt-BR"/>
-        </w:rPr>
-      </w:pPr>
-      <w:r>
-        <w:rPr>
-          <w:rFonts w:hint="default"/>
+      <w:r>
+        <w:rPr>
+          <w:rFonts w:hint="default"/>
+          <w:lang w:val="pt-BR"/>
+        </w:rPr>
+        <w:t>Grade Curricular</w:t>
+      </w:r>
+    </w:p>
+    <w:p>
+      <w:pPr>
+        <w:rPr>
+          <w:rFonts w:hint="default"/>
+          <w:lang w:val="pt-BR"/>
+        </w:rPr>
+      </w:pPr>
+    </w:p>
+    <w:p>
+      <w:pPr>
+        <w:rPr>
+          <w:rFonts w:hint="default"/>
+          <w:b/>
+          <w:bCs/>
+          <w:lang w:val="pt-BR"/>
+        </w:rPr>
+      </w:pPr>
+      <w:r>
+        <w:rPr>
+          <w:rFonts w:hint="default"/>
+          <w:b/>
+          <w:bCs/>
           <w:lang w:val="pt-BR"/>
         </w:rPr>
         <w:t>Nosso curso foi dividido da seguinte forma:</w:t>
@@ -868,94 +887,216 @@
           <w:lang w:val="pt-BR"/>
         </w:rPr>
       </w:pPr>
+      <w:r>
+        <w:rPr>
+          <w:rFonts w:hint="default"/>
+          <w:lang w:val="pt-BR"/>
+        </w:rPr>
+        <w:t>Considerações Adicionais</w:t>
+      </w:r>
+    </w:p>
+    <w:p>
+      <w:pPr>
+        <w:rPr>
+          <w:rFonts w:hint="default"/>
+          <w:lang w:val="pt-BR"/>
+        </w:rPr>
+      </w:pPr>
+    </w:p>
+    <w:p>
+      <w:pPr>
+        <w:rPr>
+          <w:rFonts w:hint="default"/>
+          <w:lang w:val="pt-BR"/>
+        </w:rPr>
+      </w:pPr>
+      <w:r>
+        <w:rPr>
+          <w:rFonts w:hint="default"/>
+          <w:lang w:val="pt-BR"/>
+        </w:rPr>
+        <w:t>Os critérios para cada nível podem variar dependendo da instituição ou do programa de ensino. Algumas abordagens podem usar testes de proficiência, observações práticas, ou certificações para avaliar a competência dos alunos em LIBRAS.</w:t>
+      </w:r>
+    </w:p>
+    <w:p>
+      <w:pPr>
+        <w:rPr>
+          <w:rFonts w:hint="default"/>
+          <w:lang w:val="pt-BR"/>
+        </w:rPr>
+      </w:pPr>
+    </w:p>
+    <w:p>
+      <w:pPr>
+        <w:rPr>
+          <w:rFonts w:hint="default"/>
+          <w:lang w:val="pt-BR"/>
+        </w:rPr>
+      </w:pPr>
+      <w:r>
+        <w:rPr>
+          <w:rFonts w:hint="default"/>
+          <w:lang w:val="pt-BR"/>
+        </w:rPr>
+        <w:t>Esses níveis ajudam a estruturar o aprendizado de LIBRAS e proporcionam uma base para que os estudantes desenvolvam suas habilidades na língua de sinais de maneira gradual e eficaz.</w:t>
+      </w:r>
+    </w:p>
+    <w:p>
+      <w:pPr>
+        <w:rPr>
+          <w:rFonts w:hint="default"/>
+          <w:lang w:val="pt-BR"/>
+        </w:rPr>
+      </w:pPr>
+    </w:p>
+    <w:p>
+      <w:pPr>
+        <w:rPr>
+          <w:rFonts w:hint="default"/>
+          <w:lang w:val="pt-BR"/>
+        </w:rPr>
+      </w:pPr>
+    </w:p>
+    <w:p>
+      <w:pPr>
+        <w:rPr>
+          <w:rFonts w:hint="default"/>
+          <w:lang w:val="pt-BR" w:eastAsia="zh-CN"/>
+        </w:rPr>
+      </w:pPr>
+      <w:r>
+        <w:rPr>
+          <w:rFonts w:hint="default"/>
+          <w:lang w:val="pt-BR" w:eastAsia="zh-CN"/>
+        </w:rPr>
+        <w:t>Porque Aprender Libras</w:t>
+      </w:r>
+    </w:p>
+    <w:p>
+      <w:pPr>
+        <w:rPr>
+          <w:rFonts w:hint="default"/>
+          <w:lang w:val="pt-BR" w:eastAsia="zh-CN"/>
+        </w:rPr>
+      </w:pPr>
+    </w:p>
+    <w:p>
+      <w:pPr>
+        <w:rPr>
+          <w:rFonts w:hint="default"/>
+          <w:lang w:val="pt-BR"/>
+        </w:rPr>
+      </w:pPr>
+    </w:p>
+    <w:p>
+      <w:pPr>
+        <w:rPr>
+          <w:rFonts w:hint="default"/>
+          <w:lang w:val="pt-BR"/>
+        </w:rPr>
+      </w:pPr>
       <w:bookmarkStart w:id="0" w:name="_GoBack"/>
-      <w:bookmarkEnd w:id="0"/>
-      <w:r>
-        <w:rPr>
-          <w:rFonts w:hint="default"/>
-          <w:lang w:val="pt-BR"/>
-        </w:rPr>
-        <w:t>Considerações Adicionais</w:t>
-      </w:r>
-    </w:p>
-    <w:p>
-      <w:pPr>
-        <w:rPr>
-          <w:rFonts w:hint="default"/>
-          <w:lang w:val="pt-BR"/>
-        </w:rPr>
-      </w:pPr>
-    </w:p>
-    <w:p>
-      <w:pPr>
-        <w:rPr>
-          <w:rFonts w:hint="default"/>
-          <w:lang w:val="pt-BR"/>
-        </w:rPr>
-      </w:pPr>
-      <w:r>
-        <w:rPr>
-          <w:rFonts w:hint="default"/>
-          <w:lang w:val="pt-BR"/>
-        </w:rPr>
-        <w:t>Os critérios para cada nível podem variar dependendo da instituição ou do programa de ensino. Algumas abordagens podem usar testes de proficiência, observações práticas, ou certificações para avaliar a competência dos alunos em LIBRAS.</w:t>
-      </w:r>
-    </w:p>
-    <w:p>
-      <w:pPr>
-        <w:rPr>
-          <w:rFonts w:hint="default"/>
-          <w:lang w:val="pt-BR"/>
-        </w:rPr>
-      </w:pPr>
-    </w:p>
-    <w:p>
-      <w:pPr>
-        <w:rPr>
-          <w:rFonts w:hint="default"/>
-          <w:lang w:val="pt-BR"/>
-        </w:rPr>
-      </w:pPr>
-      <w:r>
-        <w:rPr>
-          <w:rFonts w:hint="default"/>
-          <w:lang w:val="pt-BR"/>
-        </w:rPr>
-        <w:t>Esses níveis ajudam a estruturar o aprendizado de LIBRAS e proporcionam uma base para que os estudantes desenvolvam suas habilidades na língua de sinais de maneira gradual e eficaz.</w:t>
-      </w:r>
-    </w:p>
-    <w:p>
-      <w:pPr>
-        <w:rPr>
-          <w:rFonts w:hint="default"/>
-          <w:lang w:val="pt-BR"/>
-        </w:rPr>
-      </w:pPr>
-    </w:p>
-    <w:p>
-      <w:pPr>
-        <w:rPr>
-          <w:rFonts w:hint="default"/>
-          <w:lang w:val="pt-BR"/>
-        </w:rPr>
-      </w:pPr>
-    </w:p>
-    <w:p>
-      <w:pPr>
-        <w:rPr>
-          <w:rFonts w:hint="default"/>
-          <w:lang w:val="pt-BR"/>
-        </w:rPr>
-      </w:pPr>
-    </w:p>
-    <w:p>
-      <w:pPr>
-        <w:rPr>
-          <w:rFonts w:hint="default"/>
-          <w:lang w:val="pt-BR"/>
-        </w:rPr>
-      </w:pPr>
-    </w:p>
+      <w:r>
+        <w:rPr>
+          <w:rFonts w:hint="default"/>
+          <w:lang w:val="pt-BR"/>
+        </w:rPr>
+        <w:t>Comunicação com pessoas surdas: Uma das razões mais importantes é para se comunicar com amigos, familiares ou membros da comunidade que são surdos. LIBRAS é a principal forma de comunicação usada pela comunidade surda no Brasil.</w:t>
+      </w:r>
+    </w:p>
+    <w:p>
+      <w:pPr>
+        <w:rPr>
+          <w:rFonts w:hint="default"/>
+          <w:lang w:val="pt-BR"/>
+        </w:rPr>
+      </w:pPr>
+    </w:p>
+    <w:p>
+      <w:pPr>
+        <w:rPr>
+          <w:rFonts w:hint="default"/>
+          <w:lang w:val="pt-BR"/>
+        </w:rPr>
+      </w:pPr>
+      <w:r>
+        <w:rPr>
+          <w:rFonts w:hint="default"/>
+          <w:lang w:val="pt-BR"/>
+        </w:rPr>
+        <w:t>Inclusão social: Aprender LIBRAS ajuda a promover a inclusão e a acessibilidade. É um passo para garantir que as pessoas surdas tenham as mesmas oportunidades de participar de atividades sociais, educacionais e profissionais.</w:t>
+      </w:r>
+    </w:p>
+    <w:p>
+      <w:pPr>
+        <w:rPr>
+          <w:rFonts w:hint="default"/>
+          <w:lang w:val="pt-BR"/>
+        </w:rPr>
+      </w:pPr>
+    </w:p>
+    <w:p>
+      <w:pPr>
+        <w:rPr>
+          <w:rFonts w:hint="default"/>
+          <w:lang w:val="pt-BR"/>
+        </w:rPr>
+      </w:pPr>
+      <w:r>
+        <w:rPr>
+          <w:rFonts w:hint="default"/>
+          <w:lang w:val="pt-BR"/>
+        </w:rPr>
+        <w:t>Profissional: Muitas áreas de trabalho, como educação, saúde, e serviços públicos, valorizam ou exigem a habilidade de se comunicar em LIBRAS. Professores, intérpretes, assistentes sociais e profissionais de saúde, por exemplo, podem precisar dessa habilidade para atender melhor seus clientes ou alunos.</w:t>
+      </w:r>
+    </w:p>
+    <w:p>
+      <w:pPr>
+        <w:rPr>
+          <w:rFonts w:hint="default"/>
+          <w:lang w:val="pt-BR"/>
+        </w:rPr>
+      </w:pPr>
+    </w:p>
+    <w:p>
+      <w:pPr>
+        <w:rPr>
+          <w:rFonts w:hint="default"/>
+          <w:lang w:val="pt-BR"/>
+        </w:rPr>
+      </w:pPr>
+      <w:r>
+        <w:rPr>
+          <w:rFonts w:hint="default"/>
+          <w:lang w:val="pt-BR"/>
+        </w:rPr>
+        <w:t>Testemunho bíblico: Para aqueles que se dedicam a atividades de ensino bíblico, como os Testemunhas de Jeová, aprender LIBRAS pode ser uma maneira eficaz de alcançar surdos que queiram estudar a Bíblia, promovendo uma mensagem inclusiva e universal.</w:t>
+      </w:r>
+    </w:p>
+    <w:p>
+      <w:pPr>
+        <w:rPr>
+          <w:rFonts w:hint="default"/>
+          <w:lang w:val="pt-BR"/>
+        </w:rPr>
+      </w:pPr>
+    </w:p>
+    <w:p>
+      <w:pPr>
+        <w:rPr>
+          <w:rFonts w:hint="default"/>
+          <w:lang w:val="pt-BR"/>
+        </w:rPr>
+      </w:pPr>
+      <w:r>
+        <w:rPr>
+          <w:rFonts w:hint="default"/>
+          <w:lang w:val="pt-BR"/>
+        </w:rPr>
+        <w:t>Interesse pessoal: Algumas pessoas simplesmente se interessam por aprender uma nova língua, especialmente uma que seja visual e diferente das línguas faladas.</w:t>
+      </w:r>
+    </w:p>
+    <w:bookmarkEnd w:id="0"/>
     <w:p>
       <w:pPr>
         <w:rPr>
@@ -987,7 +1128,7 @@
   <w:docDefaults>
     <w:rPrDefault>
       <w:rPr>
-        <w:rFonts w:asciiTheme="minorHAnsi" w:hAnsiTheme="minorHAnsi" w:eastAsiaTheme="minorEastAsia" w:cstheme="minorBidi"/>
+        <w:rFonts w:ascii="Times New Roman" w:hAnsi="Times New Roman" w:eastAsia="SimSun" w:cs="Times New Roman"/>
       </w:rPr>
     </w:rPrDefault>
     <w:pPrDefault/>

</xml_diff>

<commit_message>
Adicionado parágrafos e imagens
</commit_message>
<xml_diff>
--- a/rascunho/rascunho de todos os textos do site.docx
+++ b/rascunho/rascunho de todos os textos do site.docx
@@ -221,47 +221,220 @@
       <w:pPr>
         <w:rPr>
           <w:rFonts w:hint="default"/>
-          <w:lang w:val="pt-BR"/>
-        </w:rPr>
-      </w:pPr>
-      <w:r>
-        <w:rPr>
-          <w:rFonts w:hint="default"/>
-          <w:lang w:val="pt-BR"/>
-        </w:rPr>
-        <w:t>TV justiça, Rede Minas, contexto escolar e jornal, Site jw.org/bzs</w:t>
-      </w:r>
-    </w:p>
-    <w:p>
-      <w:pPr>
-        <w:rPr>
-          <w:rFonts w:hint="default"/>
-          <w:lang w:val="pt-BR"/>
-        </w:rPr>
-      </w:pPr>
-    </w:p>
-    <w:p>
-      <w:pPr>
-        <w:rPr>
-          <w:rFonts w:hint="default"/>
-          <w:lang w:val="pt-BR"/>
-        </w:rPr>
-      </w:pPr>
-      <w:r>
-        <w:rPr>
-          <w:rFonts w:hint="default"/>
-          <w:lang w:val="pt-BR"/>
-        </w:rPr>
-        <w:t>Grade Curricular</w:t>
-      </w:r>
-    </w:p>
-    <w:p>
-      <w:pPr>
-        <w:rPr>
-          <w:rFonts w:hint="default"/>
-          <w:lang w:val="pt-BR"/>
-        </w:rPr>
-      </w:pPr>
+          <w:u w:val="single"/>
+          <w:lang w:val="pt-BR"/>
+        </w:rPr>
+      </w:pPr>
+      <w:r>
+        <w:rPr>
+          <w:rFonts w:hint="default"/>
+          <w:u w:val="single"/>
+          <w:lang w:val="pt-BR"/>
+        </w:rPr>
+        <w:t>TV justiça (FOTO)</w:t>
+      </w:r>
+    </w:p>
+    <w:p>
+      <w:pPr>
+        <w:rPr>
+          <w:rFonts w:hint="default"/>
+          <w:lang w:val="pt-BR"/>
+        </w:rPr>
+      </w:pPr>
+    </w:p>
+    <w:p>
+      <w:pPr>
+        <w:rPr>
+          <w:rFonts w:hint="default"/>
+          <w:lang w:val="pt-BR"/>
+        </w:rPr>
+      </w:pPr>
+      <w:r>
+        <w:rPr>
+          <w:rFonts w:hint="default"/>
+          <w:lang w:val="pt-BR"/>
+        </w:rPr>
+        <w:t>A TV Justiça é um canal de televisão brasileiro que transmite conteúdos relacionados ao sistema judiciário, com foco em decisões do Supremo Tribunal Federal (STF) e outras cortes superiores. O canal oferece uma programação educativa e informativa, com julgamentos, programas de debate jurídico, reportagens sobre temas de direito e cidadania, além de cobertura ao vivo de sessões do STF. A TV Justiça também oferece acessibilidade para surdos, com recursos como interpretação em LIBRAS (Língua Brasileira de Sinais) e legendas, garantindo que a comunidade surda tenha pleno acesso às informações jurídicas e judiciais transmitidas.</w:t>
+      </w:r>
+    </w:p>
+    <w:p>
+      <w:pPr>
+        <w:rPr>
+          <w:rFonts w:hint="default"/>
+          <w:lang w:val="pt-BR"/>
+        </w:rPr>
+      </w:pPr>
+    </w:p>
+    <w:p>
+      <w:pPr>
+        <w:rPr>
+          <w:rFonts w:hint="default"/>
+          <w:lang w:val="pt-BR"/>
+        </w:rPr>
+      </w:pPr>
+    </w:p>
+    <w:p>
+      <w:pPr>
+        <w:rPr>
+          <w:rFonts w:hint="default"/>
+          <w:u w:val="single"/>
+          <w:lang w:val="pt-BR"/>
+        </w:rPr>
+      </w:pPr>
+      <w:r>
+        <w:rPr>
+          <w:rFonts w:hint="default"/>
+          <w:u w:val="single"/>
+          <w:lang w:val="pt-BR"/>
+        </w:rPr>
+        <w:t>Rede Minas se Liga na educação.(FOTO)</w:t>
+      </w:r>
+    </w:p>
+    <w:p>
+      <w:pPr>
+        <w:rPr>
+          <w:rFonts w:hint="default"/>
+          <w:u w:val="single"/>
+          <w:lang w:val="pt-BR"/>
+        </w:rPr>
+      </w:pPr>
+      <w:bookmarkStart w:id="0" w:name="_GoBack"/>
+      <w:bookmarkEnd w:id="0"/>
+    </w:p>
+    <w:p>
+      <w:pPr>
+        <w:rPr>
+          <w:rFonts w:hint="default"/>
+          <w:lang w:val="pt-BR"/>
+        </w:rPr>
+      </w:pPr>
+      <w:r>
+        <w:rPr>
+          <w:rFonts w:hint="default"/>
+          <w:lang w:val="pt-BR"/>
+        </w:rPr>
+        <w:t>O programa Se Liga na Educação, exibido pela Rede Minas, é voltado para estudantes da rede pública, especialmente aqueles que estão se preparando para o Enem e outros vestibulares. Ele oferece aulas de diversas disciplinas, como matemática, português, ciências humanas e da natureza, ministradas por professores experientes que explicam conteúdos e tiram dúvidas. O programa também se destaca por sua acessibilidade para surdos, com interpretação em LIBRAS (Língua Brasileira de Sinais), garantindo que a comunidade surda tenha acesso ao conteúdo educativo e possa acompanhar as aulas de forma inclusiva.</w:t>
+      </w:r>
+    </w:p>
+    <w:p>
+      <w:pPr>
+        <w:rPr>
+          <w:rFonts w:hint="default"/>
+          <w:lang w:val="pt-BR"/>
+        </w:rPr>
+      </w:pPr>
+    </w:p>
+    <w:p>
+      <w:pPr>
+        <w:rPr>
+          <w:rFonts w:hint="default"/>
+          <w:lang w:val="pt-BR"/>
+        </w:rPr>
+      </w:pPr>
+    </w:p>
+    <w:p>
+      <w:pPr>
+        <w:rPr>
+          <w:rFonts w:hint="default"/>
+          <w:lang w:val="pt-BR"/>
+        </w:rPr>
+      </w:pPr>
+    </w:p>
+    <w:p>
+      <w:pPr>
+        <w:rPr>
+          <w:rFonts w:hint="default"/>
+          <w:lang w:val="pt-BR"/>
+        </w:rPr>
+      </w:pPr>
+    </w:p>
+    <w:p>
+      <w:pPr>
+        <w:rPr>
+          <w:rFonts w:hint="default"/>
+          <w:i w:val="0"/>
+          <w:iCs w:val="0"/>
+          <w:u w:val="single"/>
+          <w:lang w:val="pt-BR"/>
+        </w:rPr>
+      </w:pPr>
+      <w:r>
+        <w:rPr>
+          <w:rFonts w:hint="default"/>
+          <w:i w:val="0"/>
+          <w:iCs w:val="0"/>
+          <w:u w:val="single"/>
+          <w:lang w:val="pt-BR"/>
+        </w:rPr>
+        <w:t xml:space="preserve"> TV cultura jornal da cultura(FOTO)</w:t>
+      </w:r>
+    </w:p>
+    <w:p>
+      <w:pPr>
+        <w:rPr>
+          <w:rFonts w:hint="default"/>
+          <w:lang w:val="pt-BR"/>
+        </w:rPr>
+      </w:pPr>
+    </w:p>
+    <w:p>
+      <w:pPr>
+        <w:rPr>
+          <w:rFonts w:hint="default"/>
+          <w:lang w:val="pt-BR"/>
+        </w:rPr>
+      </w:pPr>
+      <w:r>
+        <w:rPr>
+          <w:rFonts w:hint="default"/>
+          <w:lang w:val="pt-BR"/>
+        </w:rPr>
+        <w:t>O Jornal da Cultura, exibido pela TV Cultura, é um telejornal brasileiro que oferece uma análise dos principais acontecimentos do Brasil e do mundo, com foco em debates aprofundados sobre política, economia, sociedade e cultura. Além de apresentar as notícias do dia, o programa conta com comentaristas e especialistas que discutem temas relevantes, promovendo uma reflexão crítica. O telejornal também oferece acessibilidade para surdos, com recursos como interpretação em LIBRAS (Língua Brasileira de Sinais), garantindo inclusão e acesso à informação para a comunidade surda.</w:t>
+      </w:r>
+    </w:p>
+    <w:p>
+      <w:pPr>
+        <w:rPr>
+          <w:rFonts w:hint="default"/>
+          <w:lang w:val="pt-BR"/>
+        </w:rPr>
+      </w:pPr>
+    </w:p>
+    <w:p>
+      <w:pPr>
+        <w:rPr>
+          <w:rFonts w:hint="default"/>
+          <w:u w:val="single"/>
+          <w:lang w:val="pt-BR"/>
+        </w:rPr>
+      </w:pPr>
+      <w:r>
+        <w:rPr>
+          <w:rFonts w:hint="default"/>
+          <w:u w:val="single"/>
+          <w:lang w:val="pt-BR"/>
+        </w:rPr>
+        <w:t xml:space="preserve"> Site jw.org/bzs (FOTO)</w:t>
+      </w:r>
+    </w:p>
+    <w:p>
+      <w:pPr>
+        <w:rPr>
+          <w:rFonts w:hint="default"/>
+          <w:b w:val="0"/>
+          <w:bCs w:val="0"/>
+          <w:lang w:val="pt-BR"/>
+        </w:rPr>
+      </w:pPr>
+      <w:r>
+        <w:rPr>
+          <w:rFonts w:hint="default"/>
+          <w:b w:val="0"/>
+          <w:bCs w:val="0"/>
+          <w:lang w:val="pt-BR"/>
+        </w:rPr>
+        <w:t>O site é a versão em LIBRAS (Língua Brasileira de Sinais). Ele oferece conteúdo em vídeo para ajudar a comunidade surda a aprender sobre a Bíblia e temas relacionados. As publicações, vídeos e outras informações estão disponíveis em formato visual para que pessoas que se comunicam por meio de LIBRAS possam acessar e entender os ensinamentos bíblicos das Testemunhas de Jeová.</w:t>
+      </w:r>
     </w:p>
     <w:p>
       <w:pPr>
@@ -272,13 +445,50 @@
           <w:lang w:val="pt-BR"/>
         </w:rPr>
       </w:pPr>
-      <w:r>
+    </w:p>
+    <w:p>
+      <w:pPr>
         <w:rPr>
           <w:rFonts w:hint="default"/>
           <w:b/>
           <w:bCs/>
           <w:lang w:val="pt-BR"/>
         </w:rPr>
+      </w:pPr>
+      <w:r>
+        <w:rPr>
+          <w:rFonts w:hint="default"/>
+          <w:b/>
+          <w:bCs/>
+          <w:lang w:val="pt-BR"/>
+        </w:rPr>
+        <w:t>Grade Curricular</w:t>
+      </w:r>
+    </w:p>
+    <w:p>
+      <w:pPr>
+        <w:rPr>
+          <w:rFonts w:hint="default"/>
+          <w:lang w:val="pt-BR"/>
+        </w:rPr>
+      </w:pPr>
+    </w:p>
+    <w:p>
+      <w:pPr>
+        <w:rPr>
+          <w:rFonts w:hint="default"/>
+          <w:b/>
+          <w:bCs/>
+          <w:lang w:val="pt-BR"/>
+        </w:rPr>
+      </w:pPr>
+      <w:r>
+        <w:rPr>
+          <w:rFonts w:hint="default"/>
+          <w:b/>
+          <w:bCs/>
+          <w:lang w:val="pt-BR"/>
+        </w:rPr>
         <w:t>Nosso curso foi dividido da seguinte forma:</w:t>
       </w:r>
     </w:p>
@@ -995,7 +1205,6 @@
           <w:lang w:val="pt-BR"/>
         </w:rPr>
       </w:pPr>
-      <w:bookmarkStart w:id="0" w:name="_GoBack"/>
       <w:r>
         <w:rPr>
           <w:rFonts w:hint="default"/>
@@ -1096,7 +1305,6 @@
         <w:t>Interesse pessoal: Algumas pessoas simplesmente se interessam por aprender uma nova língua, especialmente uma que seja visual e diferente das línguas faladas.</w:t>
       </w:r>
     </w:p>
-    <w:bookmarkEnd w:id="0"/>
     <w:p>
       <w:pPr>
         <w:rPr>

</xml_diff>